<commit_message>
Update Yêu cầu nghiệp vụ (1).docx
</commit_message>
<xml_diff>
--- a/ERD, sequence, usecases/Yêu cầu nghiệp vụ (1).docx
+++ b/ERD, sequence, usecases/Yêu cầu nghiệp vụ (1).docx
@@ -3359,27 +3359,197 @@
                 <w:sz w:val="28"/>
                 <w:szCs w:val="28"/>
               </w:rPr>
-              <w:t>Đăng</w:t>
-            </w:r>
-            <w:proofErr w:type="spellEnd"/>
-            <w:r>
-              <w:rPr>
-                <w:rFonts w:ascii="Times New Roman" w:hAnsi="Times New Roman" w:cs="Times New Roman"/>
-                <w:sz w:val="28"/>
-                <w:szCs w:val="28"/>
-              </w:rPr>
-              <w:t xml:space="preserve"> </w:t>
-            </w:r>
-            <w:proofErr w:type="spellStart"/>
-            <w:r>
-              <w:rPr>
-                <w:rFonts w:ascii="Times New Roman" w:hAnsi="Times New Roman" w:cs="Times New Roman"/>
-                <w:sz w:val="28"/>
-                <w:szCs w:val="28"/>
-              </w:rPr>
-              <w:t>xuất</w:t>
-            </w:r>
-            <w:proofErr w:type="spellEnd"/>
+              <w:t>Xuất</w:t>
+            </w:r>
+            <w:proofErr w:type="spellEnd"/>
+            <w:r>
+              <w:rPr>
+                <w:rFonts w:ascii="Times New Roman" w:hAnsi="Times New Roman" w:cs="Times New Roman"/>
+                <w:sz w:val="28"/>
+                <w:szCs w:val="28"/>
+              </w:rPr>
+              <w:t xml:space="preserve"> </w:t>
+            </w:r>
+            <w:proofErr w:type="spellStart"/>
+            <w:r>
+              <w:rPr>
+                <w:rFonts w:ascii="Times New Roman" w:hAnsi="Times New Roman" w:cs="Times New Roman"/>
+                <w:sz w:val="28"/>
+                <w:szCs w:val="28"/>
+              </w:rPr>
+              <w:t>danh</w:t>
+            </w:r>
+            <w:proofErr w:type="spellEnd"/>
+            <w:r>
+              <w:rPr>
+                <w:rFonts w:ascii="Times New Roman" w:hAnsi="Times New Roman" w:cs="Times New Roman"/>
+                <w:sz w:val="28"/>
+                <w:szCs w:val="28"/>
+              </w:rPr>
+              <w:t xml:space="preserve"> </w:t>
+            </w:r>
+            <w:proofErr w:type="spellStart"/>
+            <w:r>
+              <w:rPr>
+                <w:rFonts w:ascii="Times New Roman" w:hAnsi="Times New Roman" w:cs="Times New Roman"/>
+                <w:sz w:val="28"/>
+                <w:szCs w:val="28"/>
+              </w:rPr>
+              <w:t>sách</w:t>
+            </w:r>
+            <w:proofErr w:type="spellEnd"/>
+            <w:r>
+              <w:rPr>
+                <w:rFonts w:ascii="Times New Roman" w:hAnsi="Times New Roman" w:cs="Times New Roman"/>
+                <w:sz w:val="28"/>
+                <w:szCs w:val="28"/>
+              </w:rPr>
+              <w:t>(</w:t>
+            </w:r>
+            <w:proofErr w:type="spellStart"/>
+            <w:r>
+              <w:rPr>
+                <w:rFonts w:ascii="Times New Roman" w:hAnsi="Times New Roman" w:cs="Times New Roman"/>
+                <w:sz w:val="28"/>
+                <w:szCs w:val="28"/>
+              </w:rPr>
+              <w:t>tài</w:t>
+            </w:r>
+            <w:proofErr w:type="spellEnd"/>
+            <w:r>
+              <w:rPr>
+                <w:rFonts w:ascii="Times New Roman" w:hAnsi="Times New Roman" w:cs="Times New Roman"/>
+                <w:sz w:val="28"/>
+                <w:szCs w:val="28"/>
+              </w:rPr>
+              <w:t xml:space="preserve"> </w:t>
+            </w:r>
+            <w:proofErr w:type="spellStart"/>
+            <w:r>
+              <w:rPr>
+                <w:rFonts w:ascii="Times New Roman" w:hAnsi="Times New Roman" w:cs="Times New Roman"/>
+                <w:sz w:val="28"/>
+                <w:szCs w:val="28"/>
+              </w:rPr>
+              <w:t>khoản</w:t>
+            </w:r>
+            <w:proofErr w:type="spellEnd"/>
+            <w:r>
+              <w:rPr>
+                <w:rFonts w:ascii="Times New Roman" w:hAnsi="Times New Roman" w:cs="Times New Roman"/>
+                <w:sz w:val="28"/>
+                <w:szCs w:val="28"/>
+              </w:rPr>
+              <w:t xml:space="preserve">, </w:t>
+            </w:r>
+            <w:proofErr w:type="spellStart"/>
+            <w:r>
+              <w:rPr>
+                <w:rFonts w:ascii="Times New Roman" w:hAnsi="Times New Roman" w:cs="Times New Roman"/>
+                <w:sz w:val="28"/>
+                <w:szCs w:val="28"/>
+              </w:rPr>
+              <w:t>khách</w:t>
+            </w:r>
+            <w:proofErr w:type="spellEnd"/>
+            <w:r>
+              <w:rPr>
+                <w:rFonts w:ascii="Times New Roman" w:hAnsi="Times New Roman" w:cs="Times New Roman"/>
+                <w:sz w:val="28"/>
+                <w:szCs w:val="28"/>
+              </w:rPr>
+              <w:t xml:space="preserve"> </w:t>
+            </w:r>
+            <w:proofErr w:type="spellStart"/>
+            <w:r>
+              <w:rPr>
+                <w:rFonts w:ascii="Times New Roman" w:hAnsi="Times New Roman" w:cs="Times New Roman"/>
+                <w:sz w:val="28"/>
+                <w:szCs w:val="28"/>
+              </w:rPr>
+              <w:t>hàng</w:t>
+            </w:r>
+            <w:proofErr w:type="spellEnd"/>
+            <w:r>
+              <w:rPr>
+                <w:rFonts w:ascii="Times New Roman" w:hAnsi="Times New Roman" w:cs="Times New Roman"/>
+                <w:sz w:val="28"/>
+                <w:szCs w:val="28"/>
+              </w:rPr>
+              <w:t xml:space="preserve">, </w:t>
+            </w:r>
+            <w:proofErr w:type="spellStart"/>
+            <w:r>
+              <w:rPr>
+                <w:rFonts w:ascii="Times New Roman" w:hAnsi="Times New Roman" w:cs="Times New Roman"/>
+                <w:sz w:val="28"/>
+                <w:szCs w:val="28"/>
+              </w:rPr>
+              <w:t>thống</w:t>
+            </w:r>
+            <w:proofErr w:type="spellEnd"/>
+            <w:r>
+              <w:rPr>
+                <w:rFonts w:ascii="Times New Roman" w:hAnsi="Times New Roman" w:cs="Times New Roman"/>
+                <w:sz w:val="28"/>
+                <w:szCs w:val="28"/>
+              </w:rPr>
+              <w:t xml:space="preserve"> </w:t>
+            </w:r>
+            <w:proofErr w:type="spellStart"/>
+            <w:r>
+              <w:rPr>
+                <w:rFonts w:ascii="Times New Roman" w:hAnsi="Times New Roman" w:cs="Times New Roman"/>
+                <w:sz w:val="28"/>
+                <w:szCs w:val="28"/>
+              </w:rPr>
+              <w:t>kê</w:t>
+            </w:r>
+            <w:proofErr w:type="spellEnd"/>
+            <w:r>
+              <w:rPr>
+                <w:rFonts w:ascii="Times New Roman" w:hAnsi="Times New Roman" w:cs="Times New Roman"/>
+                <w:sz w:val="28"/>
+                <w:szCs w:val="28"/>
+              </w:rPr>
+              <w:t xml:space="preserve">, </w:t>
+            </w:r>
+            <w:proofErr w:type="spellStart"/>
+            <w:r>
+              <w:rPr>
+                <w:rFonts w:ascii="Times New Roman" w:hAnsi="Times New Roman" w:cs="Times New Roman"/>
+                <w:sz w:val="28"/>
+                <w:szCs w:val="28"/>
+              </w:rPr>
+              <w:t>phiếu</w:t>
+            </w:r>
+            <w:proofErr w:type="spellEnd"/>
+            <w:r>
+              <w:rPr>
+                <w:rFonts w:ascii="Times New Roman" w:hAnsi="Times New Roman" w:cs="Times New Roman"/>
+                <w:sz w:val="28"/>
+                <w:szCs w:val="28"/>
+              </w:rPr>
+              <w:t xml:space="preserve"> </w:t>
+            </w:r>
+            <w:proofErr w:type="spellStart"/>
+            <w:r>
+              <w:rPr>
+                <w:rFonts w:ascii="Times New Roman" w:hAnsi="Times New Roman" w:cs="Times New Roman"/>
+                <w:sz w:val="28"/>
+                <w:szCs w:val="28"/>
+              </w:rPr>
+              <w:t>nhập</w:t>
+            </w:r>
+            <w:proofErr w:type="spellEnd"/>
+            <w:r>
+              <w:rPr>
+                <w:rFonts w:ascii="Times New Roman" w:hAnsi="Times New Roman" w:cs="Times New Roman"/>
+                <w:sz w:val="28"/>
+                <w:szCs w:val="28"/>
+              </w:rPr>
+              <w:t>)</w:t>
+            </w:r>
           </w:p>
         </w:tc>
         <w:tc>
@@ -3956,6 +4126,7 @@
           <w:sz w:val="28"/>
           <w:szCs w:val="28"/>
         </w:rPr>
+        <w:lastRenderedPageBreak/>
         <w:t>BM2:</w:t>
       </w:r>
     </w:p>
@@ -3995,7 +4166,6 @@
                 <w:sz w:val="28"/>
                 <w:szCs w:val="28"/>
               </w:rPr>
-              <w:lastRenderedPageBreak/>
               <w:t>Mã</w:t>
             </w:r>
             <w:proofErr w:type="spellEnd"/>
@@ -7597,6 +7767,7 @@
                 <w:sz w:val="28"/>
                 <w:szCs w:val="28"/>
               </w:rPr>
+              <w:lastRenderedPageBreak/>
               <w:t>hàng</w:t>
             </w:r>
             <w:proofErr w:type="spellEnd"/>
@@ -7629,6 +7800,7 @@
                 <w:sz w:val="28"/>
                 <w:szCs w:val="28"/>
               </w:rPr>
+              <w:lastRenderedPageBreak/>
               <w:t>Tổng</w:t>
             </w:r>
             <w:proofErr w:type="spellEnd"/>
@@ -7749,6 +7921,7 @@
                 <w:sz w:val="28"/>
                 <w:szCs w:val="28"/>
               </w:rPr>
+              <w:lastRenderedPageBreak/>
               <w:t>hàng</w:t>
             </w:r>
             <w:proofErr w:type="spellEnd"/>
@@ -7773,6 +7946,7 @@
                 <w:sz w:val="28"/>
                 <w:szCs w:val="28"/>
               </w:rPr>
+              <w:lastRenderedPageBreak/>
               <w:t>Tên</w:t>
             </w:r>
             <w:proofErr w:type="spellEnd"/>
@@ -7809,6 +7983,7 @@
                 <w:sz w:val="28"/>
                 <w:szCs w:val="28"/>
               </w:rPr>
+              <w:lastRenderedPageBreak/>
               <w:t>hàng</w:t>
             </w:r>
             <w:proofErr w:type="spellEnd"/>
@@ -7833,6 +8008,7 @@
                 <w:sz w:val="28"/>
                 <w:szCs w:val="28"/>
               </w:rPr>
+              <w:lastRenderedPageBreak/>
               <w:t>Giới</w:t>
             </w:r>
             <w:proofErr w:type="spellEnd"/>
@@ -7933,6 +8109,7 @@
                 <w:sz w:val="28"/>
                 <w:szCs w:val="28"/>
               </w:rPr>
+              <w:lastRenderedPageBreak/>
               <w:t>thoại</w:t>
             </w:r>
             <w:proofErr w:type="spellEnd"/>
@@ -7957,6 +8134,7 @@
                 <w:sz w:val="28"/>
                 <w:szCs w:val="28"/>
               </w:rPr>
+              <w:lastRenderedPageBreak/>
               <w:t>Ngày</w:t>
             </w:r>
             <w:proofErr w:type="spellEnd"/>
@@ -8043,6 +8221,7 @@
                 <w:sz w:val="28"/>
                 <w:szCs w:val="28"/>
               </w:rPr>
+              <w:lastRenderedPageBreak/>
               <w:t>giá</w:t>
             </w:r>
             <w:proofErr w:type="spellEnd"/>
@@ -8501,7 +8680,6 @@
           <w:sz w:val="28"/>
           <w:szCs w:val="28"/>
         </w:rPr>
-        <w:lastRenderedPageBreak/>
         <w:t>BM8:</w:t>
       </w:r>
     </w:p>
@@ -10799,6 +10977,7 @@
           <w:sz w:val="28"/>
           <w:szCs w:val="28"/>
         </w:rPr>
+        <w:lastRenderedPageBreak/>
         <w:t>BM12:</w:t>
       </w:r>
     </w:p>
@@ -11430,7 +11609,6 @@
                 <w:sz w:val="28"/>
                 <w:szCs w:val="28"/>
               </w:rPr>
-              <w:lastRenderedPageBreak/>
               <w:t>Nhân</w:t>
             </w:r>
             <w:proofErr w:type="spellEnd"/>
@@ -13508,6 +13686,7 @@
                 <w:sz w:val="28"/>
                 <w:szCs w:val="28"/>
               </w:rPr>
+              <w:lastRenderedPageBreak/>
               <w:t>cấp</w:t>
             </w:r>
             <w:proofErr w:type="spellEnd"/>
@@ -13532,6 +13711,7 @@
                 <w:sz w:val="28"/>
                 <w:szCs w:val="28"/>
               </w:rPr>
+              <w:lastRenderedPageBreak/>
               <w:t>Địa</w:t>
             </w:r>
             <w:proofErr w:type="spellEnd"/>
@@ -13736,7 +13916,6 @@
           <w:sz w:val="28"/>
           <w:szCs w:val="28"/>
         </w:rPr>
-        <w:lastRenderedPageBreak/>
         <w:t>BM16:</w:t>
       </w:r>
     </w:p>
@@ -17102,6 +17281,7 @@
                 <w:sz w:val="28"/>
                 <w:szCs w:val="28"/>
               </w:rPr>
+              <w:lastRenderedPageBreak/>
               <w:t>5</w:t>
             </w:r>
           </w:p>
@@ -18300,7 +18480,6 @@
                 <w:sz w:val="28"/>
                 <w:szCs w:val="28"/>
               </w:rPr>
-              <w:lastRenderedPageBreak/>
               <w:t>7</w:t>
             </w:r>
           </w:p>
@@ -22965,6 +23144,7 @@
                 <w:sz w:val="28"/>
                 <w:szCs w:val="28"/>
               </w:rPr>
+              <w:lastRenderedPageBreak/>
               <w:t>nhập</w:t>
             </w:r>
             <w:proofErr w:type="spellEnd"/>
@@ -22989,6 +23169,7 @@
                 <w:sz w:val="28"/>
                 <w:szCs w:val="28"/>
               </w:rPr>
+              <w:lastRenderedPageBreak/>
               <w:t>Cung</w:t>
             </w:r>
             <w:proofErr w:type="spellEnd"/>
@@ -23079,6 +23260,7 @@
                 <w:sz w:val="28"/>
                 <w:szCs w:val="28"/>
               </w:rPr>
+              <w:lastRenderedPageBreak/>
               <w:t>phiếu</w:t>
             </w:r>
             <w:proofErr w:type="spellEnd"/>
@@ -23121,6 +23303,7 @@
                 <w:sz w:val="28"/>
                 <w:szCs w:val="28"/>
               </w:rPr>
+              <w:lastRenderedPageBreak/>
               <w:t>Kiểm</w:t>
             </w:r>
             <w:proofErr w:type="spellEnd"/>
@@ -23323,6 +23506,7 @@
                 <w:sz w:val="28"/>
                 <w:szCs w:val="28"/>
               </w:rPr>
+              <w:lastRenderedPageBreak/>
               <w:t>tiết</w:t>
             </w:r>
             <w:proofErr w:type="spellEnd"/>
@@ -23349,6 +23533,7 @@
                 <w:sz w:val="28"/>
                 <w:szCs w:val="28"/>
               </w:rPr>
+              <w:lastRenderedPageBreak/>
               <w:t>17</w:t>
             </w:r>
           </w:p>
@@ -24013,27 +24198,197 @@
                 <w:sz w:val="28"/>
                 <w:szCs w:val="28"/>
               </w:rPr>
-              <w:t>Đăng</w:t>
-            </w:r>
-            <w:proofErr w:type="spellEnd"/>
-            <w:r>
-              <w:rPr>
-                <w:rFonts w:ascii="Times New Roman" w:hAnsi="Times New Roman" w:cs="Times New Roman"/>
-                <w:sz w:val="28"/>
-                <w:szCs w:val="28"/>
-              </w:rPr>
-              <w:t xml:space="preserve"> </w:t>
-            </w:r>
-            <w:proofErr w:type="spellStart"/>
-            <w:r>
-              <w:rPr>
-                <w:rFonts w:ascii="Times New Roman" w:hAnsi="Times New Roman" w:cs="Times New Roman"/>
-                <w:sz w:val="28"/>
-                <w:szCs w:val="28"/>
-              </w:rPr>
-              <w:t>xuất</w:t>
-            </w:r>
-            <w:proofErr w:type="spellEnd"/>
+              <w:t>Xuất</w:t>
+            </w:r>
+            <w:proofErr w:type="spellEnd"/>
+            <w:r>
+              <w:rPr>
+                <w:rFonts w:ascii="Times New Roman" w:hAnsi="Times New Roman" w:cs="Times New Roman"/>
+                <w:sz w:val="28"/>
+                <w:szCs w:val="28"/>
+              </w:rPr>
+              <w:t xml:space="preserve"> </w:t>
+            </w:r>
+            <w:proofErr w:type="spellStart"/>
+            <w:r>
+              <w:rPr>
+                <w:rFonts w:ascii="Times New Roman" w:hAnsi="Times New Roman" w:cs="Times New Roman"/>
+                <w:sz w:val="28"/>
+                <w:szCs w:val="28"/>
+              </w:rPr>
+              <w:t>danh</w:t>
+            </w:r>
+            <w:proofErr w:type="spellEnd"/>
+            <w:r>
+              <w:rPr>
+                <w:rFonts w:ascii="Times New Roman" w:hAnsi="Times New Roman" w:cs="Times New Roman"/>
+                <w:sz w:val="28"/>
+                <w:szCs w:val="28"/>
+              </w:rPr>
+              <w:t xml:space="preserve"> </w:t>
+            </w:r>
+            <w:proofErr w:type="spellStart"/>
+            <w:r>
+              <w:rPr>
+                <w:rFonts w:ascii="Times New Roman" w:hAnsi="Times New Roman" w:cs="Times New Roman"/>
+                <w:sz w:val="28"/>
+                <w:szCs w:val="28"/>
+              </w:rPr>
+              <w:t>sách</w:t>
+            </w:r>
+            <w:proofErr w:type="spellEnd"/>
+            <w:r>
+              <w:rPr>
+                <w:rFonts w:ascii="Times New Roman" w:hAnsi="Times New Roman" w:cs="Times New Roman"/>
+                <w:sz w:val="28"/>
+                <w:szCs w:val="28"/>
+              </w:rPr>
+              <w:t>(</w:t>
+            </w:r>
+            <w:proofErr w:type="spellStart"/>
+            <w:r>
+              <w:rPr>
+                <w:rFonts w:ascii="Times New Roman" w:hAnsi="Times New Roman" w:cs="Times New Roman"/>
+                <w:sz w:val="28"/>
+                <w:szCs w:val="28"/>
+              </w:rPr>
+              <w:t>tài</w:t>
+            </w:r>
+            <w:proofErr w:type="spellEnd"/>
+            <w:r>
+              <w:rPr>
+                <w:rFonts w:ascii="Times New Roman" w:hAnsi="Times New Roman" w:cs="Times New Roman"/>
+                <w:sz w:val="28"/>
+                <w:szCs w:val="28"/>
+              </w:rPr>
+              <w:t xml:space="preserve"> </w:t>
+            </w:r>
+            <w:proofErr w:type="spellStart"/>
+            <w:r>
+              <w:rPr>
+                <w:rFonts w:ascii="Times New Roman" w:hAnsi="Times New Roman" w:cs="Times New Roman"/>
+                <w:sz w:val="28"/>
+                <w:szCs w:val="28"/>
+              </w:rPr>
+              <w:t>khoản</w:t>
+            </w:r>
+            <w:proofErr w:type="spellEnd"/>
+            <w:r>
+              <w:rPr>
+                <w:rFonts w:ascii="Times New Roman" w:hAnsi="Times New Roman" w:cs="Times New Roman"/>
+                <w:sz w:val="28"/>
+                <w:szCs w:val="28"/>
+              </w:rPr>
+              <w:t xml:space="preserve">, </w:t>
+            </w:r>
+            <w:proofErr w:type="spellStart"/>
+            <w:r>
+              <w:rPr>
+                <w:rFonts w:ascii="Times New Roman" w:hAnsi="Times New Roman" w:cs="Times New Roman"/>
+                <w:sz w:val="28"/>
+                <w:szCs w:val="28"/>
+              </w:rPr>
+              <w:t>khách</w:t>
+            </w:r>
+            <w:proofErr w:type="spellEnd"/>
+            <w:r>
+              <w:rPr>
+                <w:rFonts w:ascii="Times New Roman" w:hAnsi="Times New Roman" w:cs="Times New Roman"/>
+                <w:sz w:val="28"/>
+                <w:szCs w:val="28"/>
+              </w:rPr>
+              <w:t xml:space="preserve"> </w:t>
+            </w:r>
+            <w:proofErr w:type="spellStart"/>
+            <w:r>
+              <w:rPr>
+                <w:rFonts w:ascii="Times New Roman" w:hAnsi="Times New Roman" w:cs="Times New Roman"/>
+                <w:sz w:val="28"/>
+                <w:szCs w:val="28"/>
+              </w:rPr>
+              <w:t>hàng</w:t>
+            </w:r>
+            <w:proofErr w:type="spellEnd"/>
+            <w:r>
+              <w:rPr>
+                <w:rFonts w:ascii="Times New Roman" w:hAnsi="Times New Roman" w:cs="Times New Roman"/>
+                <w:sz w:val="28"/>
+                <w:szCs w:val="28"/>
+              </w:rPr>
+              <w:t xml:space="preserve">, </w:t>
+            </w:r>
+            <w:proofErr w:type="spellStart"/>
+            <w:r>
+              <w:rPr>
+                <w:rFonts w:ascii="Times New Roman" w:hAnsi="Times New Roman" w:cs="Times New Roman"/>
+                <w:sz w:val="28"/>
+                <w:szCs w:val="28"/>
+              </w:rPr>
+              <w:t>phiếu</w:t>
+            </w:r>
+            <w:proofErr w:type="spellEnd"/>
+            <w:r>
+              <w:rPr>
+                <w:rFonts w:ascii="Times New Roman" w:hAnsi="Times New Roman" w:cs="Times New Roman"/>
+                <w:sz w:val="28"/>
+                <w:szCs w:val="28"/>
+              </w:rPr>
+              <w:t xml:space="preserve"> </w:t>
+            </w:r>
+            <w:proofErr w:type="spellStart"/>
+            <w:r>
+              <w:rPr>
+                <w:rFonts w:ascii="Times New Roman" w:hAnsi="Times New Roman" w:cs="Times New Roman"/>
+                <w:sz w:val="28"/>
+                <w:szCs w:val="28"/>
+              </w:rPr>
+              <w:t>nhập</w:t>
+            </w:r>
+            <w:proofErr w:type="spellEnd"/>
+            <w:r>
+              <w:rPr>
+                <w:rFonts w:ascii="Times New Roman" w:hAnsi="Times New Roman" w:cs="Times New Roman"/>
+                <w:sz w:val="28"/>
+                <w:szCs w:val="28"/>
+              </w:rPr>
+              <w:t xml:space="preserve">, </w:t>
+            </w:r>
+            <w:proofErr w:type="spellStart"/>
+            <w:r>
+              <w:rPr>
+                <w:rFonts w:ascii="Times New Roman" w:hAnsi="Times New Roman" w:cs="Times New Roman"/>
+                <w:sz w:val="28"/>
+                <w:szCs w:val="28"/>
+              </w:rPr>
+              <w:t>thống</w:t>
+            </w:r>
+            <w:proofErr w:type="spellEnd"/>
+            <w:r>
+              <w:rPr>
+                <w:rFonts w:ascii="Times New Roman" w:hAnsi="Times New Roman" w:cs="Times New Roman"/>
+                <w:sz w:val="28"/>
+                <w:szCs w:val="28"/>
+              </w:rPr>
+              <w:t xml:space="preserve"> </w:t>
+            </w:r>
+            <w:proofErr w:type="spellStart"/>
+            <w:r>
+              <w:rPr>
+                <w:rFonts w:ascii="Times New Roman" w:hAnsi="Times New Roman" w:cs="Times New Roman"/>
+                <w:sz w:val="28"/>
+                <w:szCs w:val="28"/>
+              </w:rPr>
+              <w:t>kê</w:t>
+            </w:r>
+            <w:proofErr w:type="spellEnd"/>
+            <w:r>
+              <w:rPr>
+                <w:rFonts w:ascii="Times New Roman" w:hAnsi="Times New Roman" w:cs="Times New Roman"/>
+                <w:sz w:val="28"/>
+                <w:szCs w:val="28"/>
+              </w:rPr>
+              <w:t>)</w:t>
+            </w:r>
           </w:p>
         </w:tc>
         <w:tc>
@@ -24055,97 +24410,133 @@
                 <w:sz w:val="28"/>
                 <w:szCs w:val="28"/>
               </w:rPr>
-              <w:t>Đăng</w:t>
-            </w:r>
-            <w:proofErr w:type="spellEnd"/>
-            <w:r>
-              <w:rPr>
-                <w:rFonts w:ascii="Times New Roman" w:hAnsi="Times New Roman" w:cs="Times New Roman"/>
-                <w:sz w:val="28"/>
-                <w:szCs w:val="28"/>
-              </w:rPr>
-              <w:t xml:space="preserve"> </w:t>
-            </w:r>
-            <w:proofErr w:type="spellStart"/>
-            <w:r>
-              <w:rPr>
-                <w:rFonts w:ascii="Times New Roman" w:hAnsi="Times New Roman" w:cs="Times New Roman"/>
-                <w:sz w:val="28"/>
-                <w:szCs w:val="28"/>
-              </w:rPr>
-              <w:t>xuất</w:t>
-            </w:r>
-            <w:proofErr w:type="spellEnd"/>
-            <w:r>
-              <w:rPr>
-                <w:rFonts w:ascii="Times New Roman" w:hAnsi="Times New Roman" w:cs="Times New Roman"/>
-                <w:sz w:val="28"/>
-                <w:szCs w:val="28"/>
-              </w:rPr>
-              <w:t xml:space="preserve"> </w:t>
-            </w:r>
-            <w:proofErr w:type="spellStart"/>
-            <w:r>
-              <w:rPr>
-                <w:rFonts w:ascii="Times New Roman" w:hAnsi="Times New Roman" w:cs="Times New Roman"/>
-                <w:sz w:val="28"/>
-                <w:szCs w:val="28"/>
-              </w:rPr>
-              <w:t>ra</w:t>
-            </w:r>
-            <w:proofErr w:type="spellEnd"/>
-            <w:r>
-              <w:rPr>
-                <w:rFonts w:ascii="Times New Roman" w:hAnsi="Times New Roman" w:cs="Times New Roman"/>
-                <w:sz w:val="28"/>
-                <w:szCs w:val="28"/>
-              </w:rPr>
-              <w:t xml:space="preserve"> </w:t>
-            </w:r>
-            <w:proofErr w:type="spellStart"/>
-            <w:r>
-              <w:rPr>
-                <w:rFonts w:ascii="Times New Roman" w:hAnsi="Times New Roman" w:cs="Times New Roman"/>
-                <w:sz w:val="28"/>
-                <w:szCs w:val="28"/>
-              </w:rPr>
-              <w:t>khỏi</w:t>
-            </w:r>
-            <w:proofErr w:type="spellEnd"/>
-            <w:r>
-              <w:rPr>
-                <w:rFonts w:ascii="Times New Roman" w:hAnsi="Times New Roman" w:cs="Times New Roman"/>
-                <w:sz w:val="28"/>
-                <w:szCs w:val="28"/>
-              </w:rPr>
-              <w:t xml:space="preserve"> </w:t>
-            </w:r>
-            <w:proofErr w:type="spellStart"/>
-            <w:r>
-              <w:rPr>
-                <w:rFonts w:ascii="Times New Roman" w:hAnsi="Times New Roman" w:cs="Times New Roman"/>
-                <w:sz w:val="28"/>
-                <w:szCs w:val="28"/>
-              </w:rPr>
-              <w:t>hệ</w:t>
-            </w:r>
-            <w:proofErr w:type="spellEnd"/>
-            <w:r>
-              <w:rPr>
-                <w:rFonts w:ascii="Times New Roman" w:hAnsi="Times New Roman" w:cs="Times New Roman"/>
-                <w:sz w:val="28"/>
-                <w:szCs w:val="28"/>
-              </w:rPr>
-              <w:t xml:space="preserve"> </w:t>
-            </w:r>
-            <w:proofErr w:type="spellStart"/>
-            <w:r>
-              <w:rPr>
-                <w:rFonts w:ascii="Times New Roman" w:hAnsi="Times New Roman" w:cs="Times New Roman"/>
-                <w:sz w:val="28"/>
-                <w:szCs w:val="28"/>
-              </w:rPr>
-              <w:t>thống</w:t>
+              <w:t>Xuất</w:t>
+            </w:r>
+            <w:proofErr w:type="spellEnd"/>
+            <w:r>
+              <w:rPr>
+                <w:rFonts w:ascii="Times New Roman" w:hAnsi="Times New Roman" w:cs="Times New Roman"/>
+                <w:sz w:val="28"/>
+                <w:szCs w:val="28"/>
+              </w:rPr>
+              <w:t xml:space="preserve"> Excel </w:t>
+            </w:r>
+            <w:proofErr w:type="spellStart"/>
+            <w:r>
+              <w:rPr>
+                <w:rFonts w:ascii="Times New Roman" w:hAnsi="Times New Roman" w:cs="Times New Roman"/>
+                <w:sz w:val="28"/>
+                <w:szCs w:val="28"/>
+              </w:rPr>
+              <w:t>các</w:t>
+            </w:r>
+            <w:proofErr w:type="spellEnd"/>
+            <w:r>
+              <w:rPr>
+                <w:rFonts w:ascii="Times New Roman" w:hAnsi="Times New Roman" w:cs="Times New Roman"/>
+                <w:sz w:val="28"/>
+                <w:szCs w:val="28"/>
+              </w:rPr>
+              <w:t xml:space="preserve"> </w:t>
+            </w:r>
+            <w:proofErr w:type="spellStart"/>
+            <w:r>
+              <w:rPr>
+                <w:rFonts w:ascii="Times New Roman" w:hAnsi="Times New Roman" w:cs="Times New Roman"/>
+                <w:sz w:val="28"/>
+                <w:szCs w:val="28"/>
+              </w:rPr>
+              <w:t>danh</w:t>
+            </w:r>
+            <w:proofErr w:type="spellEnd"/>
+            <w:r>
+              <w:rPr>
+                <w:rFonts w:ascii="Times New Roman" w:hAnsi="Times New Roman" w:cs="Times New Roman"/>
+                <w:sz w:val="28"/>
+                <w:szCs w:val="28"/>
+              </w:rPr>
+              <w:t xml:space="preserve"> </w:t>
+            </w:r>
+            <w:proofErr w:type="spellStart"/>
+            <w:r>
+              <w:rPr>
+                <w:rFonts w:ascii="Times New Roman" w:hAnsi="Times New Roman" w:cs="Times New Roman"/>
+                <w:sz w:val="28"/>
+                <w:szCs w:val="28"/>
+              </w:rPr>
+              <w:t>sách</w:t>
+            </w:r>
+            <w:proofErr w:type="spellEnd"/>
+            <w:r>
+              <w:rPr>
+                <w:rFonts w:ascii="Times New Roman" w:hAnsi="Times New Roman" w:cs="Times New Roman"/>
+                <w:sz w:val="28"/>
+                <w:szCs w:val="28"/>
+              </w:rPr>
+              <w:t xml:space="preserve"> </w:t>
+            </w:r>
+            <w:proofErr w:type="spellStart"/>
+            <w:r>
+              <w:rPr>
+                <w:rFonts w:ascii="Times New Roman" w:hAnsi="Times New Roman" w:cs="Times New Roman"/>
+                <w:sz w:val="28"/>
+                <w:szCs w:val="28"/>
+              </w:rPr>
+              <w:t>trong</w:t>
+            </w:r>
+            <w:proofErr w:type="spellEnd"/>
+            <w:r>
+              <w:rPr>
+                <w:rFonts w:ascii="Times New Roman" w:hAnsi="Times New Roman" w:cs="Times New Roman"/>
+                <w:sz w:val="28"/>
+                <w:szCs w:val="28"/>
+              </w:rPr>
+              <w:t xml:space="preserve"> </w:t>
+            </w:r>
+            <w:proofErr w:type="spellStart"/>
+            <w:r>
+              <w:rPr>
+                <w:rFonts w:ascii="Times New Roman" w:hAnsi="Times New Roman" w:cs="Times New Roman"/>
+                <w:sz w:val="28"/>
+                <w:szCs w:val="28"/>
+              </w:rPr>
+              <w:t>mục</w:t>
+            </w:r>
+            <w:proofErr w:type="spellEnd"/>
+            <w:r>
+              <w:rPr>
+                <w:rFonts w:ascii="Times New Roman" w:hAnsi="Times New Roman" w:cs="Times New Roman"/>
+                <w:sz w:val="28"/>
+                <w:szCs w:val="28"/>
+              </w:rPr>
+              <w:t xml:space="preserve"> </w:t>
+            </w:r>
+            <w:proofErr w:type="spellStart"/>
+            <w:r>
+              <w:rPr>
+                <w:rFonts w:ascii="Times New Roman" w:hAnsi="Times New Roman" w:cs="Times New Roman"/>
+                <w:sz w:val="28"/>
+                <w:szCs w:val="28"/>
+              </w:rPr>
+              <w:t>đã</w:t>
+            </w:r>
+            <w:proofErr w:type="spellEnd"/>
+            <w:r>
+              <w:rPr>
+                <w:rFonts w:ascii="Times New Roman" w:hAnsi="Times New Roman" w:cs="Times New Roman"/>
+                <w:sz w:val="28"/>
+                <w:szCs w:val="28"/>
+              </w:rPr>
+              <w:t xml:space="preserve"> </w:t>
+            </w:r>
+            <w:proofErr w:type="spellStart"/>
+            <w:r>
+              <w:rPr>
+                <w:rFonts w:ascii="Times New Roman" w:hAnsi="Times New Roman" w:cs="Times New Roman"/>
+                <w:sz w:val="28"/>
+                <w:szCs w:val="28"/>
+              </w:rPr>
+              <w:t>chọn</w:t>
             </w:r>
             <w:proofErr w:type="spellEnd"/>
             <w:r>
@@ -24322,6 +24713,8 @@
             </w:pPr>
           </w:p>
         </w:tc>
+        <w:bookmarkStart w:id="0" w:name="_GoBack"/>
+        <w:bookmarkEnd w:id="0"/>
       </w:tr>
     </w:tbl>
     <w:p>
@@ -24333,8 +24726,6 @@
           <w:szCs w:val="28"/>
         </w:rPr>
       </w:pPr>
-      <w:bookmarkStart w:id="0" w:name="_GoBack"/>
-      <w:bookmarkEnd w:id="0"/>
     </w:p>
     <w:sectPr>
       <w:pgSz w:w="12240" w:h="15840"/>

</xml_diff>